<commit_message>
Updated Machbarkeit + Projektantrag + Added Daily Standup
</commit_message>
<xml_diff>
--- a/Projektantrag_Gr03_V1.docx
+++ b/Projektantrag_Gr03_V1.docx
@@ -37,8 +37,8 @@
         <w:tblLook w:val="04A0" w:firstRow="1" w:lastRow="0" w:firstColumn="1" w:lastColumn="0" w:noHBand="0" w:noVBand="1"/>
       </w:tblPr>
       <w:tblGrid>
-        <w:gridCol w:w="2374"/>
-        <w:gridCol w:w="6688"/>
+        <w:gridCol w:w="2365"/>
+        <w:gridCol w:w="6697"/>
       </w:tblGrid>
       <w:tr>
         <w:tc>
@@ -123,10 +123,10 @@
         <w:tblLook w:val="04A0" w:firstRow="1" w:lastRow="0" w:firstColumn="1" w:lastColumn="0" w:noHBand="0" w:noVBand="1"/>
       </w:tblPr>
       <w:tblGrid>
-        <w:gridCol w:w="2196"/>
-        <w:gridCol w:w="2275"/>
-        <w:gridCol w:w="2380"/>
-        <w:gridCol w:w="2211"/>
+        <w:gridCol w:w="2201"/>
+        <w:gridCol w:w="2276"/>
+        <w:gridCol w:w="2364"/>
+        <w:gridCol w:w="2221"/>
       </w:tblGrid>
       <w:tr>
         <w:trPr>
@@ -432,10 +432,10 @@
         <w:tblLook w:val="04A0" w:firstRow="1" w:lastRow="0" w:firstColumn="1" w:lastColumn="0" w:noHBand="0" w:noVBand="1"/>
       </w:tblPr>
       <w:tblGrid>
-        <w:gridCol w:w="2674"/>
-        <w:gridCol w:w="1933"/>
-        <w:gridCol w:w="2594"/>
-        <w:gridCol w:w="1861"/>
+        <w:gridCol w:w="2456"/>
+        <w:gridCol w:w="2106"/>
+        <w:gridCol w:w="2433"/>
+        <w:gridCol w:w="2067"/>
       </w:tblGrid>
       <w:tr>
         <w:trPr>
@@ -496,23 +496,13 @@
                 <w:lang w:val="de-DE"/>
               </w:rPr>
             </w:pPr>
-            <w:proofErr w:type="spellStart"/>
-            <w:r>
-              <w:rPr>
-                <w:b/>
-                <w:bCs/>
-                <w:lang w:val="de-DE"/>
-              </w:rPr>
-              <w:t>ProjektmanagerIn</w:t>
-            </w:r>
-            <w:proofErr w:type="spellEnd"/>
-            <w:r>
-              <w:rPr>
-                <w:b/>
-                <w:bCs/>
-                <w:lang w:val="de-DE"/>
-              </w:rPr>
-              <w:t>:</w:t>
+            <w:r>
+              <w:rPr>
+                <w:b/>
+                <w:bCs/>
+                <w:lang w:val="de-DE"/>
+              </w:rPr>
+              <w:t>ProjektmanagerIn:</w:t>
             </w:r>
           </w:p>
         </w:tc>
@@ -560,23 +550,13 @@
                 <w:lang w:val="de-DE"/>
               </w:rPr>
             </w:pPr>
-            <w:proofErr w:type="spellStart"/>
-            <w:r>
-              <w:rPr>
-                <w:b/>
-                <w:bCs/>
-                <w:lang w:val="de-DE"/>
-              </w:rPr>
-              <w:t>ProjektauftraggeberIn</w:t>
-            </w:r>
-            <w:proofErr w:type="spellEnd"/>
-            <w:r>
-              <w:rPr>
-                <w:b/>
-                <w:bCs/>
-                <w:lang w:val="de-DE"/>
-              </w:rPr>
-              <w:t>:</w:t>
+            <w:r>
+              <w:rPr>
+                <w:b/>
+                <w:bCs/>
+                <w:lang w:val="de-DE"/>
+              </w:rPr>
+              <w:t>ProjektauftraggeberIn:</w:t>
             </w:r>
           </w:p>
         </w:tc>
@@ -665,33 +645,25 @@
           <w:p>
             <w:pPr>
               <w:rPr>
-                <w:lang w:val="en-US"/>
-              </w:rPr>
-            </w:pPr>
-            <w:proofErr w:type="spellStart"/>
-            <w:r>
-              <w:rPr>
-                <w:lang w:val="en-US"/>
-              </w:rPr>
-              <w:t>Hoppi</w:t>
-            </w:r>
-            <w:proofErr w:type="spellEnd"/>
-            <w:r>
-              <w:rPr>
-                <w:lang w:val="en-US"/>
-              </w:rPr>
-              <w:t xml:space="preserve"> Tobias, 3AHIT</w:t>
-            </w:r>
-          </w:p>
-          <w:p>
-            <w:pPr>
-              <w:rPr>
-                <w:lang w:val="en-US"/>
-              </w:rPr>
-            </w:pPr>
-            <w:r>
-              <w:rPr>
-                <w:lang w:val="en-US"/>
+                <w:lang w:val="sv-SE"/>
+              </w:rPr>
+            </w:pPr>
+            <w:r>
+              <w:rPr>
+                <w:lang w:val="sv-SE"/>
+              </w:rPr>
+              <w:t>Hoppi Tobias, 3AHIT</w:t>
+            </w:r>
+          </w:p>
+          <w:p>
+            <w:pPr>
+              <w:rPr>
+                <w:lang w:val="sv-SE"/>
+              </w:rPr>
+            </w:pPr>
+            <w:r>
+              <w:rPr>
+                <w:lang w:val="sv-SE"/>
               </w:rPr>
               <w:t>Pagler Matthias, 3AHIT</w:t>
             </w:r>
@@ -715,19 +687,11 @@
                 <w:lang w:val="de-DE"/>
               </w:rPr>
             </w:pPr>
-            <w:proofErr w:type="spellStart"/>
-            <w:r>
-              <w:rPr>
-                <w:lang w:val="de-DE"/>
-              </w:rPr>
-              <w:t>Lahner</w:t>
-            </w:r>
-            <w:proofErr w:type="spellEnd"/>
-            <w:r>
-              <w:rPr>
-                <w:lang w:val="de-DE"/>
-              </w:rPr>
-              <w:t xml:space="preserve"> Oliver,</w:t>
+            <w:r>
+              <w:rPr>
+                <w:lang w:val="de-DE"/>
+              </w:rPr>
+              <w:t>Lahner Oliver,</w:t>
             </w:r>
             <w:r>
               <w:rPr>
@@ -1340,7 +1304,6 @@
               <w:rPr>
                 <w:lang w:val="de-DE"/>
               </w:rPr>
-              <w:lastRenderedPageBreak/>
               <w:t>3D-Modellierung des 9. Stocks:</w:t>
             </w:r>
           </w:p>
@@ -1641,7 +1604,13 @@
               <w:t xml:space="preserve"> Testläufen auf Fehlerfreiheit überprüft. Die Qualitätssicherung erfolgt durch regelmäßige Feedbackrunden mit dem Projektauftraggeber und weiteren Stakeholdern, wobei alle relevanten Verbesserungsvorschläge bis spätestens </w:t>
             </w:r>
             <w:r>
-              <w:t>30.05.2025</w:t>
+              <w:t>30.</w:t>
+            </w:r>
+            <w:r>
+              <w:t>04</w:t>
+            </w:r>
+            <w:r>
+              <w:t>.2025</w:t>
             </w:r>
             <w:r>
               <w:t xml:space="preserve"> umgesetzt werden.</w:t>
@@ -1717,19 +1686,11 @@
               </w:rPr>
               <w:t xml:space="preserve">etail in </w:t>
             </w:r>
-            <w:proofErr w:type="spellStart"/>
-            <w:r>
-              <w:rPr>
-                <w:lang w:val="de-DE"/>
-              </w:rPr>
-              <w:t>unaufnehmbaren</w:t>
-            </w:r>
-            <w:proofErr w:type="spellEnd"/>
-            <w:r>
-              <w:rPr>
-                <w:lang w:val="de-DE"/>
-              </w:rPr>
-              <w:t xml:space="preserve"> Ausmaß, </w:t>
+            <w:r>
+              <w:rPr>
+                <w:lang w:val="de-DE"/>
+              </w:rPr>
+              <w:t xml:space="preserve">unaufnehmbaren Ausmaß, </w:t>
             </w:r>
             <w:r>
               <w:rPr>
@@ -1942,7 +1903,6 @@
                 <w:bCs/>
                 <w:lang w:val="de-DE"/>
               </w:rPr>
-              <w:lastRenderedPageBreak/>
               <w:t>Projektphasen / Hauptaufgaben:</w:t>
             </w:r>
           </w:p>
@@ -2357,21 +2317,7 @@
               <w:rPr>
                 <w:lang w:val="en-US"/>
               </w:rPr>
-              <w:t xml:space="preserve">Tobias </w:t>
-            </w:r>
-            <w:proofErr w:type="spellStart"/>
-            <w:r>
-              <w:rPr>
-                <w:lang w:val="en-US"/>
-              </w:rPr>
-              <w:t>Hoppi</w:t>
-            </w:r>
-            <w:proofErr w:type="spellEnd"/>
-            <w:r>
-              <w:rPr>
-                <w:lang w:val="en-US"/>
-              </w:rPr>
-              <w:t xml:space="preserve">: </w:t>
+              <w:t xml:space="preserve">Tobias Hoppi: </w:t>
             </w:r>
             <w:r>
               <w:rPr>
@@ -2436,25 +2382,7 @@
                 <w:bCs/>
                 <w:lang w:val="de-DE"/>
               </w:rPr>
-              <w:t xml:space="preserve">Summe </w:t>
-            </w:r>
-            <w:proofErr w:type="spellStart"/>
-            <w:r>
-              <w:rPr>
-                <w:b/>
-                <w:bCs/>
-                <w:lang w:val="de-DE"/>
-              </w:rPr>
-              <w:t>Pers.kosten</w:t>
-            </w:r>
-            <w:proofErr w:type="spellEnd"/>
-            <w:r>
-              <w:rPr>
-                <w:b/>
-                <w:bCs/>
-                <w:lang w:val="de-DE"/>
-              </w:rPr>
-              <w:t>:</w:t>
+              <w:t>Summe Pers.kosten:</w:t>
             </w:r>
           </w:p>
         </w:tc>
@@ -2480,57 +2408,31 @@
               <w:rPr>
                 <w:lang w:val="de-DE"/>
               </w:rPr>
-              <w:t>10</w:t>
-            </w:r>
-            <w:r>
-              <w:rPr>
-                <w:lang w:val="de-DE"/>
-              </w:rPr>
-              <w:t>5</w:t>
-            </w:r>
-            <w:r>
-              <w:rPr>
-                <w:lang w:val="de-DE"/>
-              </w:rPr>
-              <w:t xml:space="preserve">€/h * </w:t>
-            </w:r>
-            <w:proofErr w:type="spellStart"/>
-            <w:r>
-              <w:rPr>
-                <w:lang w:val="de-DE"/>
-              </w:rPr>
-              <w:t>c.a</w:t>
-            </w:r>
-            <w:proofErr w:type="spellEnd"/>
-            <w:r>
-              <w:rPr>
-                <w:lang w:val="de-DE"/>
-              </w:rPr>
-              <w:t xml:space="preserve"> </w:t>
-            </w:r>
-            <w:r>
-              <w:rPr>
-                <w:lang w:val="de-DE"/>
-              </w:rPr>
-              <w:t>10</w:t>
-            </w:r>
-            <w:r>
-              <w:rPr>
-                <w:lang w:val="de-DE"/>
-              </w:rPr>
-              <w:t xml:space="preserve">0h = </w:t>
-            </w:r>
-            <w:r>
-              <w:rPr>
-                <w:lang w:val="de-DE"/>
-              </w:rPr>
-              <w:t>105</w:t>
-            </w:r>
-            <w:r>
-              <w:rPr>
-                <w:lang w:val="de-DE"/>
-              </w:rPr>
-              <w:t>00€</w:t>
+              <w:t>26,25</w:t>
+            </w:r>
+            <w:r>
+              <w:rPr>
+                <w:lang w:val="de-DE"/>
+              </w:rPr>
+              <w:t xml:space="preserve">€/h * c.a </w:t>
+            </w:r>
+            <w:r>
+              <w:rPr>
+                <w:lang w:val="de-DE"/>
+              </w:rPr>
+              <w:t xml:space="preserve">200h </w:t>
+            </w:r>
+            <w:r>
+              <w:rPr>
+                <w:lang w:val="de-DE"/>
+              </w:rPr>
+              <w:t xml:space="preserve">= </w:t>
+            </w:r>
+            <w:r>
+              <w:rPr>
+                <w:lang w:val="de-DE"/>
+              </w:rPr>
+              <w:t>5.250 €</w:t>
             </w:r>
           </w:p>
         </w:tc>
@@ -2558,23 +2460,13 @@
                 <w:lang w:val="de-DE"/>
               </w:rPr>
             </w:pPr>
-            <w:proofErr w:type="spellStart"/>
-            <w:r>
-              <w:rPr>
-                <w:b/>
-                <w:bCs/>
-                <w:lang w:val="de-DE"/>
-              </w:rPr>
-              <w:t>Ausgabewirks</w:t>
-            </w:r>
-            <w:proofErr w:type="spellEnd"/>
-            <w:r>
-              <w:rPr>
-                <w:b/>
-                <w:bCs/>
-                <w:lang w:val="de-DE"/>
-              </w:rPr>
-              <w:t>. Kosten:</w:t>
+            <w:r>
+              <w:rPr>
+                <w:b/>
+                <w:bCs/>
+                <w:lang w:val="de-DE"/>
+              </w:rPr>
+              <w:t>Ausgabewirks. Kosten:</w:t>
             </w:r>
           </w:p>
         </w:tc>
@@ -2624,7 +2516,7 @@
               <w:rPr>
                 <w:lang w:val="de-DE"/>
               </w:rPr>
-              <w:t>280</w:t>
+              <w:t>104.96</w:t>
             </w:r>
             <w:r>
               <w:rPr>
@@ -2649,7 +2541,19 @@
               <w:rPr>
                 <w:lang w:val="de-DE"/>
               </w:rPr>
-              <w:t xml:space="preserve">280 * 4 * </w:t>
+              <w:t>104.96</w:t>
+            </w:r>
+            <w:r>
+              <w:rPr>
+                <w:lang w:val="de-DE"/>
+              </w:rPr>
+              <w:t xml:space="preserve"> </w:t>
+            </w:r>
+            <w:r>
+              <w:rPr>
+                <w:lang w:val="de-DE"/>
+              </w:rPr>
+              <w:t xml:space="preserve">* 4 * </w:t>
             </w:r>
             <w:r>
               <w:rPr>
@@ -2658,10 +2562,7 @@
               <w:t xml:space="preserve">2 = </w:t>
             </w:r>
             <w:r>
-              <w:rPr>
-                <w:lang w:val="de-DE"/>
-              </w:rPr>
-              <w:t>2240</w:t>
+              <w:t>839.68</w:t>
             </w:r>
             <w:r>
               <w:rPr>
@@ -2727,13 +2628,19 @@
               <w:rPr>
                 <w:lang w:val="de-DE"/>
               </w:rPr>
-              <w:t>Laptops/Rendering Geräte von d</w:t>
-            </w:r>
-            <w:r>
-              <w:rPr>
-                <w:lang w:val="de-DE"/>
-              </w:rPr>
-              <w:t>er Schule bereitgestellt (0€)</w:t>
+              <w:t xml:space="preserve">Laptops/Rendering Geräte </w:t>
+            </w:r>
+            <w:r>
+              <w:rPr>
+                <w:lang w:val="de-DE"/>
+              </w:rPr>
+              <w:t>bereits vorhanden</w:t>
+            </w:r>
+            <w:r>
+              <w:rPr>
+                <w:lang w:val="de-DE"/>
+              </w:rPr>
+              <w:t>(0€)</w:t>
             </w:r>
           </w:p>
         </w:tc>
@@ -2751,24 +2658,15 @@
               <w:bottom w:val="single" w:sz="4" w:space="0" w:color="auto"/>
               <w:right w:val="single" w:sz="4" w:space="0" w:color="auto"/>
             </w:tcBorders>
-            <w:hideMark/>
-          </w:tcPr>
-          <w:p>
-            <w:pPr>
-              <w:rPr>
-                <w:b/>
-                <w:bCs/>
-                <w:lang w:val="de-DE"/>
-              </w:rPr>
-            </w:pPr>
-            <w:r>
-              <w:rPr>
-                <w:b/>
-                <w:bCs/>
-                <w:lang w:val="de-DE"/>
-              </w:rPr>
-              <w:t>Gesamtprojektkosten / Projektbudget:</w:t>
-            </w:r>
+          </w:tcPr>
+          <w:p>
+            <w:pPr>
+              <w:rPr>
+                <w:b/>
+                <w:bCs/>
+                <w:lang w:val="de-DE"/>
+              </w:rPr>
+            </w:pPr>
           </w:p>
         </w:tc>
         <w:tc>
@@ -2781,6 +2679,59 @@
               <w:bottom w:val="single" w:sz="4" w:space="0" w:color="auto"/>
               <w:right w:val="single" w:sz="4" w:space="0" w:color="auto"/>
             </w:tcBorders>
+          </w:tcPr>
+          <w:p>
+            <w:pPr>
+              <w:rPr>
+                <w:lang w:val="de-DE"/>
+              </w:rPr>
+            </w:pPr>
+          </w:p>
+        </w:tc>
+      </w:tr>
+      <w:tr>
+        <w:trPr>
+          <w:cantSplit/>
+        </w:trPr>
+        <w:tc>
+          <w:tcPr>
+            <w:tcW w:w="2510" w:type="dxa"/>
+            <w:tcBorders>
+              <w:top w:val="single" w:sz="4" w:space="0" w:color="auto"/>
+              <w:left w:val="single" w:sz="4" w:space="0" w:color="auto"/>
+              <w:bottom w:val="single" w:sz="4" w:space="0" w:color="auto"/>
+              <w:right w:val="single" w:sz="4" w:space="0" w:color="auto"/>
+            </w:tcBorders>
+            <w:hideMark/>
+          </w:tcPr>
+          <w:p>
+            <w:pPr>
+              <w:rPr>
+                <w:b/>
+                <w:bCs/>
+                <w:lang w:val="de-DE"/>
+              </w:rPr>
+            </w:pPr>
+            <w:r>
+              <w:rPr>
+                <w:b/>
+                <w:bCs/>
+                <w:lang w:val="de-DE"/>
+              </w:rPr>
+              <w:t>Gesamtprojektkosten / Projektbudget:</w:t>
+            </w:r>
+          </w:p>
+        </w:tc>
+        <w:tc>
+          <w:tcPr>
+            <w:tcW w:w="6552" w:type="dxa"/>
+            <w:gridSpan w:val="2"/>
+            <w:tcBorders>
+              <w:top w:val="single" w:sz="4" w:space="0" w:color="auto"/>
+              <w:left w:val="single" w:sz="4" w:space="0" w:color="auto"/>
+              <w:bottom w:val="single" w:sz="4" w:space="0" w:color="auto"/>
+              <w:right w:val="single" w:sz="4" w:space="0" w:color="auto"/>
+            </w:tcBorders>
             <w:hideMark/>
           </w:tcPr>
           <w:p>
@@ -2831,23 +2782,7 @@
           </w:p>
           <w:p>
             <w:r>
-              <w:t xml:space="preserve">Total </w:t>
-            </w:r>
-            <w:proofErr w:type="spellStart"/>
-            <w:r>
-              <w:t>first</w:t>
-            </w:r>
-            <w:proofErr w:type="spellEnd"/>
-            <w:r>
-              <w:t xml:space="preserve"> </w:t>
-            </w:r>
-            <w:proofErr w:type="spellStart"/>
-            <w:r>
-              <w:t>investment</w:t>
-            </w:r>
-            <w:proofErr w:type="spellEnd"/>
-            <w:r>
-              <w:t xml:space="preserve">: </w:t>
+              <w:t xml:space="preserve">Total first investment: </w:t>
             </w:r>
             <w:r>
               <w:t>15000€</w:t>
@@ -3013,11 +2948,11 @@
         <w:tblLook w:val="04A0" w:firstRow="1" w:lastRow="0" w:firstColumn="1" w:lastColumn="0" w:noHBand="0" w:noVBand="1"/>
       </w:tblPr>
       <w:tblGrid>
-        <w:gridCol w:w="6146"/>
-        <w:gridCol w:w="729"/>
-        <w:gridCol w:w="729"/>
-        <w:gridCol w:w="729"/>
-        <w:gridCol w:w="729"/>
+        <w:gridCol w:w="6138"/>
+        <w:gridCol w:w="731"/>
+        <w:gridCol w:w="731"/>
+        <w:gridCol w:w="731"/>
+        <w:gridCol w:w="731"/>
       </w:tblGrid>
       <w:tr>
         <w:tc>
@@ -3044,7 +2979,6 @@
                 <w:bCs/>
                 <w:lang w:val="de-DE"/>
               </w:rPr>
-              <w:lastRenderedPageBreak/>
               <w:t>E. Projektkategorisierung</w:t>
             </w:r>
           </w:p>
@@ -4740,8 +4674,8 @@
         <w:tblLook w:val="04A0" w:firstRow="1" w:lastRow="0" w:firstColumn="1" w:lastColumn="0" w:noHBand="0" w:noVBand="1"/>
       </w:tblPr>
       <w:tblGrid>
-        <w:gridCol w:w="2382"/>
-        <w:gridCol w:w="6680"/>
+        <w:gridCol w:w="2372"/>
+        <w:gridCol w:w="6690"/>
       </w:tblGrid>
       <w:tr>
         <w:trPr>
@@ -4862,8 +4796,8 @@
         <w:tblLook w:val="04A0" w:firstRow="1" w:lastRow="0" w:firstColumn="1" w:lastColumn="0" w:noHBand="0" w:noVBand="1"/>
       </w:tblPr>
       <w:tblGrid>
-        <w:gridCol w:w="2479"/>
-        <w:gridCol w:w="6583"/>
+        <w:gridCol w:w="2421"/>
+        <w:gridCol w:w="6641"/>
       </w:tblGrid>
       <w:tr>
         <w:trPr>
@@ -6611,15 +6545,15 @@
     <w:lsdException w:name="Unresolved Mention" w:semiHidden="1" w:unhideWhenUsed="1"/>
     <w:lsdException w:name="Smart Link" w:semiHidden="1" w:unhideWhenUsed="1"/>
   </w:latentStyles>
-  <w:style w:type="paragraph" w:default="1" w:styleId="Standard">
+  <w:style w:type="paragraph" w:default="1" w:styleId="Normal">
     <w:name w:val="Normal"/>
     <w:qFormat/>
   </w:style>
-  <w:style w:type="paragraph" w:styleId="berschrift1">
+  <w:style w:type="paragraph" w:styleId="Heading1">
     <w:name w:val="heading 1"/>
-    <w:basedOn w:val="Standard"/>
-    <w:next w:val="Standard"/>
-    <w:link w:val="berschrift1Zchn"/>
+    <w:basedOn w:val="Normal"/>
+    <w:next w:val="Normal"/>
+    <w:link w:val="Heading1Char"/>
     <w:uiPriority w:val="9"/>
     <w:qFormat/>
     <w:rsid w:val="00900A0B"/>
@@ -6636,11 +6570,11 @@
       <w:szCs w:val="40"/>
     </w:rPr>
   </w:style>
-  <w:style w:type="paragraph" w:styleId="berschrift2">
+  <w:style w:type="paragraph" w:styleId="Heading2">
     <w:name w:val="heading 2"/>
-    <w:basedOn w:val="Standard"/>
-    <w:next w:val="Standard"/>
-    <w:link w:val="berschrift2Zchn"/>
+    <w:basedOn w:val="Normal"/>
+    <w:next w:val="Normal"/>
+    <w:link w:val="Heading2Char"/>
     <w:uiPriority w:val="9"/>
     <w:semiHidden/>
     <w:unhideWhenUsed/>
@@ -6659,11 +6593,11 @@
       <w:szCs w:val="32"/>
     </w:rPr>
   </w:style>
-  <w:style w:type="paragraph" w:styleId="berschrift3">
+  <w:style w:type="paragraph" w:styleId="Heading3">
     <w:name w:val="heading 3"/>
-    <w:basedOn w:val="Standard"/>
-    <w:next w:val="Standard"/>
-    <w:link w:val="berschrift3Zchn"/>
+    <w:basedOn w:val="Normal"/>
+    <w:next w:val="Normal"/>
+    <w:link w:val="Heading3Char"/>
     <w:uiPriority w:val="9"/>
     <w:semiHidden/>
     <w:unhideWhenUsed/>
@@ -6682,11 +6616,11 @@
       <w:szCs w:val="28"/>
     </w:rPr>
   </w:style>
-  <w:style w:type="paragraph" w:styleId="berschrift4">
+  <w:style w:type="paragraph" w:styleId="Heading4">
     <w:name w:val="heading 4"/>
-    <w:basedOn w:val="Standard"/>
-    <w:next w:val="Standard"/>
-    <w:link w:val="berschrift4Zchn"/>
+    <w:basedOn w:val="Normal"/>
+    <w:next w:val="Normal"/>
+    <w:link w:val="Heading4Char"/>
     <w:uiPriority w:val="9"/>
     <w:semiHidden/>
     <w:unhideWhenUsed/>
@@ -6705,11 +6639,11 @@
       <w:color w:val="0F4761" w:themeColor="accent1" w:themeShade="BF"/>
     </w:rPr>
   </w:style>
-  <w:style w:type="paragraph" w:styleId="berschrift5">
+  <w:style w:type="paragraph" w:styleId="Heading5">
     <w:name w:val="heading 5"/>
-    <w:basedOn w:val="Standard"/>
-    <w:next w:val="Standard"/>
-    <w:link w:val="berschrift5Zchn"/>
+    <w:basedOn w:val="Normal"/>
+    <w:next w:val="Normal"/>
+    <w:link w:val="Heading5Char"/>
     <w:uiPriority w:val="9"/>
     <w:semiHidden/>
     <w:unhideWhenUsed/>
@@ -6726,11 +6660,11 @@
       <w:color w:val="0F4761" w:themeColor="accent1" w:themeShade="BF"/>
     </w:rPr>
   </w:style>
-  <w:style w:type="paragraph" w:styleId="berschrift6">
+  <w:style w:type="paragraph" w:styleId="Heading6">
     <w:name w:val="heading 6"/>
-    <w:basedOn w:val="Standard"/>
-    <w:next w:val="Standard"/>
-    <w:link w:val="berschrift6Zchn"/>
+    <w:basedOn w:val="Normal"/>
+    <w:next w:val="Normal"/>
+    <w:link w:val="Heading6Char"/>
     <w:uiPriority w:val="9"/>
     <w:semiHidden/>
     <w:unhideWhenUsed/>
@@ -6749,11 +6683,11 @@
       <w:color w:val="595959" w:themeColor="text1" w:themeTint="A6"/>
     </w:rPr>
   </w:style>
-  <w:style w:type="paragraph" w:styleId="berschrift7">
+  <w:style w:type="paragraph" w:styleId="Heading7">
     <w:name w:val="heading 7"/>
-    <w:basedOn w:val="Standard"/>
-    <w:next w:val="Standard"/>
-    <w:link w:val="berschrift7Zchn"/>
+    <w:basedOn w:val="Normal"/>
+    <w:next w:val="Normal"/>
+    <w:link w:val="Heading7Char"/>
     <w:uiPriority w:val="9"/>
     <w:semiHidden/>
     <w:unhideWhenUsed/>
@@ -6770,11 +6704,11 @@
       <w:color w:val="595959" w:themeColor="text1" w:themeTint="A6"/>
     </w:rPr>
   </w:style>
-  <w:style w:type="paragraph" w:styleId="berschrift8">
+  <w:style w:type="paragraph" w:styleId="Heading8">
     <w:name w:val="heading 8"/>
-    <w:basedOn w:val="Standard"/>
-    <w:next w:val="Standard"/>
-    <w:link w:val="berschrift8Zchn"/>
+    <w:basedOn w:val="Normal"/>
+    <w:next w:val="Normal"/>
+    <w:link w:val="Heading8Char"/>
     <w:uiPriority w:val="9"/>
     <w:semiHidden/>
     <w:unhideWhenUsed/>
@@ -6793,11 +6727,11 @@
       <w:color w:val="272727" w:themeColor="text1" w:themeTint="D8"/>
     </w:rPr>
   </w:style>
-  <w:style w:type="paragraph" w:styleId="berschrift9">
+  <w:style w:type="paragraph" w:styleId="Heading9">
     <w:name w:val="heading 9"/>
-    <w:basedOn w:val="Standard"/>
-    <w:next w:val="Standard"/>
-    <w:link w:val="berschrift9Zchn"/>
+    <w:basedOn w:val="Normal"/>
+    <w:next w:val="Normal"/>
+    <w:link w:val="Heading9Char"/>
     <w:uiPriority w:val="9"/>
     <w:semiHidden/>
     <w:unhideWhenUsed/>
@@ -6814,13 +6748,13 @@
       <w:color w:val="272727" w:themeColor="text1" w:themeTint="D8"/>
     </w:rPr>
   </w:style>
-  <w:style w:type="character" w:default="1" w:styleId="Absatz-Standardschriftart">
+  <w:style w:type="character" w:default="1" w:styleId="DefaultParagraphFont">
     <w:name w:val="Default Paragraph Font"/>
     <w:uiPriority w:val="1"/>
     <w:semiHidden/>
     <w:unhideWhenUsed/>
   </w:style>
-  <w:style w:type="table" w:default="1" w:styleId="NormaleTabelle">
+  <w:style w:type="table" w:default="1" w:styleId="TableNormal">
     <w:name w:val="Normal Table"/>
     <w:uiPriority w:val="99"/>
     <w:semiHidden/>
@@ -6835,16 +6769,16 @@
       </w:tblCellMar>
     </w:tblPr>
   </w:style>
-  <w:style w:type="numbering" w:default="1" w:styleId="KeineListe">
+  <w:style w:type="numbering" w:default="1" w:styleId="NoList">
     <w:name w:val="No List"/>
     <w:uiPriority w:val="99"/>
     <w:semiHidden/>
     <w:unhideWhenUsed/>
   </w:style>
-  <w:style w:type="character" w:customStyle="1" w:styleId="berschrift1Zchn">
-    <w:name w:val="Überschrift 1 Zchn"/>
-    <w:basedOn w:val="Absatz-Standardschriftart"/>
-    <w:link w:val="berschrift1"/>
+  <w:style w:type="character" w:customStyle="1" w:styleId="Heading1Char">
+    <w:name w:val="Heading 1 Char"/>
+    <w:basedOn w:val="DefaultParagraphFont"/>
+    <w:link w:val="Heading1"/>
     <w:uiPriority w:val="9"/>
     <w:rsid w:val="00900A0B"/>
     <w:rPr>
@@ -6854,10 +6788,10 @@
       <w:szCs w:val="40"/>
     </w:rPr>
   </w:style>
-  <w:style w:type="character" w:customStyle="1" w:styleId="berschrift2Zchn">
-    <w:name w:val="Überschrift 2 Zchn"/>
-    <w:basedOn w:val="Absatz-Standardschriftart"/>
-    <w:link w:val="berschrift2"/>
+  <w:style w:type="character" w:customStyle="1" w:styleId="Heading2Char">
+    <w:name w:val="Heading 2 Char"/>
+    <w:basedOn w:val="DefaultParagraphFont"/>
+    <w:link w:val="Heading2"/>
     <w:uiPriority w:val="9"/>
     <w:semiHidden/>
     <w:rsid w:val="00900A0B"/>
@@ -6868,10 +6802,10 @@
       <w:szCs w:val="32"/>
     </w:rPr>
   </w:style>
-  <w:style w:type="character" w:customStyle="1" w:styleId="berschrift3Zchn">
-    <w:name w:val="Überschrift 3 Zchn"/>
-    <w:basedOn w:val="Absatz-Standardschriftart"/>
-    <w:link w:val="berschrift3"/>
+  <w:style w:type="character" w:customStyle="1" w:styleId="Heading3Char">
+    <w:name w:val="Heading 3 Char"/>
+    <w:basedOn w:val="DefaultParagraphFont"/>
+    <w:link w:val="Heading3"/>
     <w:uiPriority w:val="9"/>
     <w:semiHidden/>
     <w:rsid w:val="00900A0B"/>
@@ -6882,10 +6816,10 @@
       <w:szCs w:val="28"/>
     </w:rPr>
   </w:style>
-  <w:style w:type="character" w:customStyle="1" w:styleId="berschrift4Zchn">
-    <w:name w:val="Überschrift 4 Zchn"/>
-    <w:basedOn w:val="Absatz-Standardschriftart"/>
-    <w:link w:val="berschrift4"/>
+  <w:style w:type="character" w:customStyle="1" w:styleId="Heading4Char">
+    <w:name w:val="Heading 4 Char"/>
+    <w:basedOn w:val="DefaultParagraphFont"/>
+    <w:link w:val="Heading4"/>
     <w:uiPriority w:val="9"/>
     <w:semiHidden/>
     <w:rsid w:val="00900A0B"/>
@@ -6896,10 +6830,10 @@
       <w:color w:val="0F4761" w:themeColor="accent1" w:themeShade="BF"/>
     </w:rPr>
   </w:style>
-  <w:style w:type="character" w:customStyle="1" w:styleId="berschrift5Zchn">
-    <w:name w:val="Überschrift 5 Zchn"/>
-    <w:basedOn w:val="Absatz-Standardschriftart"/>
-    <w:link w:val="berschrift5"/>
+  <w:style w:type="character" w:customStyle="1" w:styleId="Heading5Char">
+    <w:name w:val="Heading 5 Char"/>
+    <w:basedOn w:val="DefaultParagraphFont"/>
+    <w:link w:val="Heading5"/>
     <w:uiPriority w:val="9"/>
     <w:semiHidden/>
     <w:rsid w:val="00900A0B"/>
@@ -6908,10 +6842,10 @@
       <w:color w:val="0F4761" w:themeColor="accent1" w:themeShade="BF"/>
     </w:rPr>
   </w:style>
-  <w:style w:type="character" w:customStyle="1" w:styleId="berschrift6Zchn">
-    <w:name w:val="Überschrift 6 Zchn"/>
-    <w:basedOn w:val="Absatz-Standardschriftart"/>
-    <w:link w:val="berschrift6"/>
+  <w:style w:type="character" w:customStyle="1" w:styleId="Heading6Char">
+    <w:name w:val="Heading 6 Char"/>
+    <w:basedOn w:val="DefaultParagraphFont"/>
+    <w:link w:val="Heading6"/>
     <w:uiPriority w:val="9"/>
     <w:semiHidden/>
     <w:rsid w:val="00900A0B"/>
@@ -6922,10 +6856,10 @@
       <w:color w:val="595959" w:themeColor="text1" w:themeTint="A6"/>
     </w:rPr>
   </w:style>
-  <w:style w:type="character" w:customStyle="1" w:styleId="berschrift7Zchn">
-    <w:name w:val="Überschrift 7 Zchn"/>
-    <w:basedOn w:val="Absatz-Standardschriftart"/>
-    <w:link w:val="berschrift7"/>
+  <w:style w:type="character" w:customStyle="1" w:styleId="Heading7Char">
+    <w:name w:val="Heading 7 Char"/>
+    <w:basedOn w:val="DefaultParagraphFont"/>
+    <w:link w:val="Heading7"/>
     <w:uiPriority w:val="9"/>
     <w:semiHidden/>
     <w:rsid w:val="00900A0B"/>
@@ -6934,10 +6868,10 @@
       <w:color w:val="595959" w:themeColor="text1" w:themeTint="A6"/>
     </w:rPr>
   </w:style>
-  <w:style w:type="character" w:customStyle="1" w:styleId="berschrift8Zchn">
-    <w:name w:val="Überschrift 8 Zchn"/>
-    <w:basedOn w:val="Absatz-Standardschriftart"/>
-    <w:link w:val="berschrift8"/>
+  <w:style w:type="character" w:customStyle="1" w:styleId="Heading8Char">
+    <w:name w:val="Heading 8 Char"/>
+    <w:basedOn w:val="DefaultParagraphFont"/>
+    <w:link w:val="Heading8"/>
     <w:uiPriority w:val="9"/>
     <w:semiHidden/>
     <w:rsid w:val="00900A0B"/>
@@ -6948,10 +6882,10 @@
       <w:color w:val="272727" w:themeColor="text1" w:themeTint="D8"/>
     </w:rPr>
   </w:style>
-  <w:style w:type="character" w:customStyle="1" w:styleId="berschrift9Zchn">
-    <w:name w:val="Überschrift 9 Zchn"/>
-    <w:basedOn w:val="Absatz-Standardschriftart"/>
-    <w:link w:val="berschrift9"/>
+  <w:style w:type="character" w:customStyle="1" w:styleId="Heading9Char">
+    <w:name w:val="Heading 9 Char"/>
+    <w:basedOn w:val="DefaultParagraphFont"/>
+    <w:link w:val="Heading9"/>
     <w:uiPriority w:val="9"/>
     <w:semiHidden/>
     <w:rsid w:val="00900A0B"/>
@@ -6960,11 +6894,11 @@
       <w:color w:val="272727" w:themeColor="text1" w:themeTint="D8"/>
     </w:rPr>
   </w:style>
-  <w:style w:type="paragraph" w:styleId="Titel">
+  <w:style w:type="paragraph" w:styleId="Title">
     <w:name w:val="Title"/>
-    <w:basedOn w:val="Standard"/>
-    <w:next w:val="Standard"/>
-    <w:link w:val="TitelZchn"/>
+    <w:basedOn w:val="Normal"/>
+    <w:next w:val="Normal"/>
+    <w:link w:val="TitleChar"/>
     <w:uiPriority w:val="10"/>
     <w:qFormat/>
     <w:rsid w:val="00900A0B"/>
@@ -6980,10 +6914,10 @@
       <w:szCs w:val="56"/>
     </w:rPr>
   </w:style>
-  <w:style w:type="character" w:customStyle="1" w:styleId="TitelZchn">
-    <w:name w:val="Titel Zchn"/>
-    <w:basedOn w:val="Absatz-Standardschriftart"/>
-    <w:link w:val="Titel"/>
+  <w:style w:type="character" w:customStyle="1" w:styleId="TitleChar">
+    <w:name w:val="Title Char"/>
+    <w:basedOn w:val="DefaultParagraphFont"/>
+    <w:link w:val="Title"/>
     <w:uiPriority w:val="10"/>
     <w:rsid w:val="00900A0B"/>
     <w:rPr>
@@ -6994,11 +6928,11 @@
       <w:szCs w:val="56"/>
     </w:rPr>
   </w:style>
-  <w:style w:type="paragraph" w:styleId="Untertitel">
+  <w:style w:type="paragraph" w:styleId="Subtitle">
     <w:name w:val="Subtitle"/>
-    <w:basedOn w:val="Standard"/>
-    <w:next w:val="Standard"/>
-    <w:link w:val="UntertitelZchn"/>
+    <w:basedOn w:val="Normal"/>
+    <w:next w:val="Normal"/>
+    <w:link w:val="SubtitleChar"/>
     <w:uiPriority w:val="11"/>
     <w:qFormat/>
     <w:rsid w:val="00900A0B"/>
@@ -7015,10 +6949,10 @@
       <w:szCs w:val="28"/>
     </w:rPr>
   </w:style>
-  <w:style w:type="character" w:customStyle="1" w:styleId="UntertitelZchn">
-    <w:name w:val="Untertitel Zchn"/>
-    <w:basedOn w:val="Absatz-Standardschriftart"/>
-    <w:link w:val="Untertitel"/>
+  <w:style w:type="character" w:customStyle="1" w:styleId="SubtitleChar">
+    <w:name w:val="Subtitle Char"/>
+    <w:basedOn w:val="DefaultParagraphFont"/>
+    <w:link w:val="Subtitle"/>
     <w:uiPriority w:val="11"/>
     <w:rsid w:val="00900A0B"/>
     <w:rPr>
@@ -7029,11 +6963,11 @@
       <w:szCs w:val="28"/>
     </w:rPr>
   </w:style>
-  <w:style w:type="paragraph" w:styleId="Zitat">
+  <w:style w:type="paragraph" w:styleId="Quote">
     <w:name w:val="Quote"/>
-    <w:basedOn w:val="Standard"/>
-    <w:next w:val="Standard"/>
-    <w:link w:val="ZitatZchn"/>
+    <w:basedOn w:val="Normal"/>
+    <w:next w:val="Normal"/>
+    <w:link w:val="QuoteChar"/>
     <w:uiPriority w:val="29"/>
     <w:qFormat/>
     <w:rsid w:val="00900A0B"/>
@@ -7047,10 +6981,10 @@
       <w:color w:val="404040" w:themeColor="text1" w:themeTint="BF"/>
     </w:rPr>
   </w:style>
-  <w:style w:type="character" w:customStyle="1" w:styleId="ZitatZchn">
-    <w:name w:val="Zitat Zchn"/>
-    <w:basedOn w:val="Absatz-Standardschriftart"/>
-    <w:link w:val="Zitat"/>
+  <w:style w:type="character" w:customStyle="1" w:styleId="QuoteChar">
+    <w:name w:val="Quote Char"/>
+    <w:basedOn w:val="DefaultParagraphFont"/>
+    <w:link w:val="Quote"/>
     <w:uiPriority w:val="29"/>
     <w:rsid w:val="00900A0B"/>
     <w:rPr>
@@ -7059,9 +6993,9 @@
       <w:color w:val="404040" w:themeColor="text1" w:themeTint="BF"/>
     </w:rPr>
   </w:style>
-  <w:style w:type="paragraph" w:styleId="Listenabsatz">
+  <w:style w:type="paragraph" w:styleId="ListParagraph">
     <w:name w:val="List Paragraph"/>
-    <w:basedOn w:val="Standard"/>
+    <w:basedOn w:val="Normal"/>
     <w:uiPriority w:val="34"/>
     <w:qFormat/>
     <w:rsid w:val="00900A0B"/>
@@ -7070,9 +7004,9 @@
       <w:contextualSpacing/>
     </w:pPr>
   </w:style>
-  <w:style w:type="character" w:styleId="IntensiveHervorhebung">
+  <w:style w:type="character" w:styleId="IntenseEmphasis">
     <w:name w:val="Intense Emphasis"/>
-    <w:basedOn w:val="Absatz-Standardschriftart"/>
+    <w:basedOn w:val="DefaultParagraphFont"/>
     <w:uiPriority w:val="21"/>
     <w:qFormat/>
     <w:rsid w:val="00900A0B"/>
@@ -7082,11 +7016,11 @@
       <w:color w:val="0F4761" w:themeColor="accent1" w:themeShade="BF"/>
     </w:rPr>
   </w:style>
-  <w:style w:type="paragraph" w:styleId="IntensivesZitat">
+  <w:style w:type="paragraph" w:styleId="IntenseQuote">
     <w:name w:val="Intense Quote"/>
-    <w:basedOn w:val="Standard"/>
-    <w:next w:val="Standard"/>
-    <w:link w:val="IntensivesZitatZchn"/>
+    <w:basedOn w:val="Normal"/>
+    <w:next w:val="Normal"/>
+    <w:link w:val="IntenseQuoteChar"/>
     <w:uiPriority w:val="30"/>
     <w:qFormat/>
     <w:rsid w:val="00900A0B"/>
@@ -7105,10 +7039,10 @@
       <w:color w:val="0F4761" w:themeColor="accent1" w:themeShade="BF"/>
     </w:rPr>
   </w:style>
-  <w:style w:type="character" w:customStyle="1" w:styleId="IntensivesZitatZchn">
-    <w:name w:val="Intensives Zitat Zchn"/>
-    <w:basedOn w:val="Absatz-Standardschriftart"/>
-    <w:link w:val="IntensivesZitat"/>
+  <w:style w:type="character" w:customStyle="1" w:styleId="IntenseQuoteChar">
+    <w:name w:val="Intense Quote Char"/>
+    <w:basedOn w:val="DefaultParagraphFont"/>
+    <w:link w:val="IntenseQuote"/>
     <w:uiPriority w:val="30"/>
     <w:rsid w:val="00900A0B"/>
     <w:rPr>
@@ -7117,9 +7051,9 @@
       <w:color w:val="0F4761" w:themeColor="accent1" w:themeShade="BF"/>
     </w:rPr>
   </w:style>
-  <w:style w:type="character" w:styleId="IntensiverVerweis">
+  <w:style w:type="character" w:styleId="IntenseReference">
     <w:name w:val="Intense Reference"/>
-    <w:basedOn w:val="Absatz-Standardschriftart"/>
+    <w:basedOn w:val="DefaultParagraphFont"/>
     <w:uiPriority w:val="32"/>
     <w:qFormat/>
     <w:rsid w:val="00900A0B"/>
@@ -7131,9 +7065,9 @@
       <w:spacing w:val="5"/>
     </w:rPr>
   </w:style>
-  <w:style w:type="paragraph" w:styleId="StandardWeb">
+  <w:style w:type="paragraph" w:styleId="NormalWeb">
     <w:name w:val="Normal (Web)"/>
-    <w:basedOn w:val="Standard"/>
+    <w:basedOn w:val="Normal"/>
     <w:uiPriority w:val="99"/>
     <w:semiHidden/>
     <w:unhideWhenUsed/>
@@ -7148,9 +7082,9 @@
       <w14:ligatures w14:val="none"/>
     </w:rPr>
   </w:style>
-  <w:style w:type="character" w:styleId="Fett">
+  <w:style w:type="character" w:styleId="Strong">
     <w:name w:val="Strong"/>
-    <w:basedOn w:val="Absatz-Standardschriftart"/>
+    <w:basedOn w:val="DefaultParagraphFont"/>
     <w:uiPriority w:val="22"/>
     <w:qFormat/>
     <w:rsid w:val="00A44E17"/>

</xml_diff>